<commit_message>
Documentação Atualizada - Entrega 1 - 29/08/2018
</commit_message>
<xml_diff>
--- a/Documentação/Especificação de Requisitos de Software - Lane Attack - Versão 1.0.0.0 (2).docx
+++ b/Documentação/Especificação de Requisitos de Software - Lane Attack - Versão 1.0.0.0 (2).docx
@@ -1,6 +1,6 @@
 
 <file path=word/document.xml><?xml version="1.0" encoding="utf-8"?>
-<w:document xmlns:wpc="http://schemas.microsoft.com/office/word/2010/wordprocessingCanvas" xmlns:cx="http://schemas.microsoft.com/office/drawing/2014/chartex" xmlns:cx1="http://schemas.microsoft.com/office/drawing/2015/9/8/chartex" xmlns:cx2="http://schemas.microsoft.com/office/drawing/2015/10/21/chartex" xmlns:cx3="http://schemas.microsoft.com/office/drawing/2016/5/9/chartex" xmlns:cx4="http://schemas.microsoft.com/office/drawing/2016/5/10/chartex" xmlns:cx5="http://schemas.microsoft.com/office/drawing/2016/5/11/chartex" xmlns:cx6="http://schemas.microsoft.com/office/drawing/2016/5/12/chartex" xmlns:cx7="http://schemas.microsoft.com/office/drawing/2016/5/13/chartex" xmlns:cx8="http://schemas.microsoft.com/office/drawing/2016/5/14/chartex" xmlns:mc="http://schemas.openxmlformats.org/markup-compatibility/2006" xmlns:aink="http://schemas.microsoft.com/office/drawing/2016/ink" xmlns:am3d="http://schemas.microsoft.com/office/drawing/2017/model3d" xmlns:o="urn:schemas-microsoft-com:office:office" xmlns:r="http://schemas.openxmlformats.org/officeDocument/2006/relationships" xmlns:m="http://schemas.openxmlformats.org/officeDocument/2006/math" xmlns:v="urn:schemas-microsoft-com:vml" xmlns:wp14="http://schemas.microsoft.com/office/word/2010/wordprocessingDrawing" xmlns:wp="http://schemas.openxmlformats.org/drawingml/2006/wordprocessingDrawing" xmlns:w10="urn:schemas-microsoft-com:office:word" xmlns:w="http://schemas.openxmlformats.org/wordprocessingml/2006/main" xmlns:w14="http://schemas.microsoft.com/office/word/2010/wordml" xmlns:w15="http://schemas.microsoft.com/office/word/2012/wordml" xmlns:w16cid="http://schemas.microsoft.com/office/word/2016/wordml/cid" xmlns:w16se="http://schemas.microsoft.com/office/word/2015/wordml/symex" xmlns:wpg="http://schemas.microsoft.com/office/word/2010/wordprocessingGroup" xmlns:wpi="http://schemas.microsoft.com/office/word/2010/wordprocessingInk" xmlns:wne="http://schemas.microsoft.com/office/word/2006/wordml" xmlns:wps="http://schemas.microsoft.com/office/word/2010/wordprocessingShape" mc:Ignorable="w14 w15 w16se w16cid wp14">
+<w:document xmlns:wpc="http://schemas.microsoft.com/office/word/2010/wordprocessingCanvas" xmlns:cx="http://schemas.microsoft.com/office/drawing/2014/chartex" xmlns:mc="http://schemas.openxmlformats.org/markup-compatibility/2006" xmlns:o="urn:schemas-microsoft-com:office:office" xmlns:r="http://schemas.openxmlformats.org/officeDocument/2006/relationships" xmlns:m="http://schemas.openxmlformats.org/officeDocument/2006/math" xmlns:v="urn:schemas-microsoft-com:vml" xmlns:wp14="http://schemas.microsoft.com/office/word/2010/wordprocessingDrawing" xmlns:wp="http://schemas.openxmlformats.org/drawingml/2006/wordprocessingDrawing" xmlns:w10="urn:schemas-microsoft-com:office:word" xmlns:w="http://schemas.openxmlformats.org/wordprocessingml/2006/main" xmlns:w14="http://schemas.microsoft.com/office/word/2010/wordml" xmlns:w15="http://schemas.microsoft.com/office/word/2012/wordml" xmlns:w16se="http://schemas.microsoft.com/office/word/2015/wordml/symex" xmlns:wpg="http://schemas.microsoft.com/office/word/2010/wordprocessingGroup" xmlns:wpi="http://schemas.microsoft.com/office/word/2010/wordprocessingInk" xmlns:wne="http://schemas.microsoft.com/office/word/2006/wordml" xmlns:wps="http://schemas.microsoft.com/office/word/2010/wordprocessingShape" mc:Ignorable="w14 w15 w16se wp14">
   <w:body>
     <w:p>
       <w:pPr>
@@ -742,24 +742,13 @@
         </w:numPr>
       </w:pPr>
       <w:r>
-        <w:t xml:space="preserve">– Lane </w:t>
-      </w:r>
-      <w:proofErr w:type="spellStart"/>
-      <w:r>
-        <w:t>Attack</w:t>
-      </w:r>
-      <w:proofErr w:type="spellEnd"/>
-      <w:r>
-        <w:t xml:space="preserve">, </w:t>
-      </w:r>
-      <w:proofErr w:type="spellStart"/>
-      <w:r>
-        <w:t>Wikipedia</w:t>
-      </w:r>
-      <w:proofErr w:type="spellEnd"/>
-      <w:r>
-        <w:t xml:space="preserve"> (?)</w:t>
-      </w:r>
+        <w:t xml:space="preserve">– </w:t>
+      </w:r>
+      <w:r>
+        <w:t>Não há referências externas. Jogo de própria autoria.</w:t>
+      </w:r>
+      <w:bookmarkStart w:id="0" w:name="_GoBack"/>
+      <w:bookmarkEnd w:id="0"/>
     </w:p>
     <w:p>
       <w:pPr>
@@ -1125,7 +1114,7 @@
           <w:b/>
           <w:sz w:val="24"/>
         </w:rPr>
-        <w:t xml:space="preserve">RF1 </w:t>
+        <w:t xml:space="preserve">RF1 – </w:t>
       </w:r>
       <w:proofErr w:type="gramStart"/>
       <w:r>
@@ -1133,16 +1122,16 @@
           <w:b/>
           <w:sz w:val="24"/>
         </w:rPr>
-        <w:t>–  Conectar</w:t>
+        <w:t xml:space="preserve"> Conectar</w:t>
+      </w:r>
+      <w:r>
+        <w:rPr>
+          <w:b/>
+          <w:sz w:val="24"/>
+        </w:rPr>
+        <w:t>-se</w:t>
       </w:r>
       <w:proofErr w:type="gramEnd"/>
-      <w:r>
-        <w:rPr>
-          <w:b/>
-          <w:sz w:val="24"/>
-        </w:rPr>
-        <w:t>-se</w:t>
-      </w:r>
       <w:r>
         <w:rPr>
           <w:b/>
@@ -1477,8 +1466,6 @@
       <w:r>
         <w:t xml:space="preserve">RNF 3 – Os personagens terão característica gráfica padrão, desenvolvida conforme a concepção do software. </w:t>
       </w:r>
-      <w:bookmarkStart w:id="0" w:name="_GoBack"/>
-      <w:bookmarkEnd w:id="0"/>
     </w:p>
     <w:p>
       <w:pPr>
@@ -1523,6 +1510,7 @@
       <w:r>
         <w:rPr>
           <w:noProof/>
+          <w:lang w:eastAsia="pt-BR"/>
         </w:rPr>
         <w:drawing>
           <wp:anchor distT="0" distB="0" distL="114300" distR="114300" simplePos="0" relativeHeight="251659264" behindDoc="0" locked="0" layoutInCell="1" allowOverlap="1">
@@ -1662,6 +1650,7 @@
       <w:r>
         <w:rPr>
           <w:noProof/>
+          <w:lang w:eastAsia="pt-BR"/>
         </w:rPr>
         <w:drawing>
           <wp:anchor distT="0" distB="0" distL="114300" distR="114300" simplePos="0" relativeHeight="251660288" behindDoc="0" locked="0" layoutInCell="1" allowOverlap="1">
@@ -1745,7 +1734,7 @@
 </file>
 
 <file path=word/endnotes.xml><?xml version="1.0" encoding="utf-8"?>
-<w:endnotes xmlns:wpc="http://schemas.microsoft.com/office/word/2010/wordprocessingCanvas" xmlns:cx="http://schemas.microsoft.com/office/drawing/2014/chartex" xmlns:cx1="http://schemas.microsoft.com/office/drawing/2015/9/8/chartex" xmlns:cx2="http://schemas.microsoft.com/office/drawing/2015/10/21/chartex" xmlns:cx3="http://schemas.microsoft.com/office/drawing/2016/5/9/chartex" xmlns:cx4="http://schemas.microsoft.com/office/drawing/2016/5/10/chartex" xmlns:cx5="http://schemas.microsoft.com/office/drawing/2016/5/11/chartex" xmlns:cx6="http://schemas.microsoft.com/office/drawing/2016/5/12/chartex" xmlns:cx7="http://schemas.microsoft.com/office/drawing/2016/5/13/chartex" xmlns:cx8="http://schemas.microsoft.com/office/drawing/2016/5/14/chartex" xmlns:mc="http://schemas.openxmlformats.org/markup-compatibility/2006" xmlns:aink="http://schemas.microsoft.com/office/drawing/2016/ink" xmlns:am3d="http://schemas.microsoft.com/office/drawing/2017/model3d" xmlns:o="urn:schemas-microsoft-com:office:office" xmlns:r="http://schemas.openxmlformats.org/officeDocument/2006/relationships" xmlns:m="http://schemas.openxmlformats.org/officeDocument/2006/math" xmlns:v="urn:schemas-microsoft-com:vml" xmlns:wp14="http://schemas.microsoft.com/office/word/2010/wordprocessingDrawing" xmlns:wp="http://schemas.openxmlformats.org/drawingml/2006/wordprocessingDrawing" xmlns:w10="urn:schemas-microsoft-com:office:word" xmlns:w="http://schemas.openxmlformats.org/wordprocessingml/2006/main" xmlns:w14="http://schemas.microsoft.com/office/word/2010/wordml" xmlns:w15="http://schemas.microsoft.com/office/word/2012/wordml" xmlns:w16cid="http://schemas.microsoft.com/office/word/2016/wordml/cid" xmlns:w16se="http://schemas.microsoft.com/office/word/2015/wordml/symex" xmlns:wpg="http://schemas.microsoft.com/office/word/2010/wordprocessingGroup" xmlns:wpi="http://schemas.microsoft.com/office/word/2010/wordprocessingInk" xmlns:wne="http://schemas.microsoft.com/office/word/2006/wordml" xmlns:wps="http://schemas.microsoft.com/office/word/2010/wordprocessingShape" mc:Ignorable="w14 w15 w16se w16cid wp14">
+<w:endnotes xmlns:wpc="http://schemas.microsoft.com/office/word/2010/wordprocessingCanvas" xmlns:cx="http://schemas.microsoft.com/office/drawing/2014/chartex" xmlns:mc="http://schemas.openxmlformats.org/markup-compatibility/2006" xmlns:o="urn:schemas-microsoft-com:office:office" xmlns:r="http://schemas.openxmlformats.org/officeDocument/2006/relationships" xmlns:m="http://schemas.openxmlformats.org/officeDocument/2006/math" xmlns:v="urn:schemas-microsoft-com:vml" xmlns:wp14="http://schemas.microsoft.com/office/word/2010/wordprocessingDrawing" xmlns:wp="http://schemas.openxmlformats.org/drawingml/2006/wordprocessingDrawing" xmlns:w10="urn:schemas-microsoft-com:office:word" xmlns:w="http://schemas.openxmlformats.org/wordprocessingml/2006/main" xmlns:w14="http://schemas.microsoft.com/office/word/2010/wordml" xmlns:w15="http://schemas.microsoft.com/office/word/2012/wordml" xmlns:w16se="http://schemas.microsoft.com/office/word/2015/wordml/symex" xmlns:wpg="http://schemas.microsoft.com/office/word/2010/wordprocessingGroup" xmlns:wpi="http://schemas.microsoft.com/office/word/2010/wordprocessingInk" xmlns:wne="http://schemas.microsoft.com/office/word/2006/wordml" xmlns:wps="http://schemas.microsoft.com/office/word/2010/wordprocessingShape" mc:Ignorable="w14 w15 w16se wp14">
   <w:endnote w:type="separator" w:id="-1">
     <w:p>
       <w:pPr>
@@ -1770,7 +1759,7 @@
 </file>
 
 <file path=word/footnotes.xml><?xml version="1.0" encoding="utf-8"?>
-<w:footnotes xmlns:wpc="http://schemas.microsoft.com/office/word/2010/wordprocessingCanvas" xmlns:cx="http://schemas.microsoft.com/office/drawing/2014/chartex" xmlns:cx1="http://schemas.microsoft.com/office/drawing/2015/9/8/chartex" xmlns:cx2="http://schemas.microsoft.com/office/drawing/2015/10/21/chartex" xmlns:cx3="http://schemas.microsoft.com/office/drawing/2016/5/9/chartex" xmlns:cx4="http://schemas.microsoft.com/office/drawing/2016/5/10/chartex" xmlns:cx5="http://schemas.microsoft.com/office/drawing/2016/5/11/chartex" xmlns:cx6="http://schemas.microsoft.com/office/drawing/2016/5/12/chartex" xmlns:cx7="http://schemas.microsoft.com/office/drawing/2016/5/13/chartex" xmlns:cx8="http://schemas.microsoft.com/office/drawing/2016/5/14/chartex" xmlns:mc="http://schemas.openxmlformats.org/markup-compatibility/2006" xmlns:aink="http://schemas.microsoft.com/office/drawing/2016/ink" xmlns:am3d="http://schemas.microsoft.com/office/drawing/2017/model3d" xmlns:o="urn:schemas-microsoft-com:office:office" xmlns:r="http://schemas.openxmlformats.org/officeDocument/2006/relationships" xmlns:m="http://schemas.openxmlformats.org/officeDocument/2006/math" xmlns:v="urn:schemas-microsoft-com:vml" xmlns:wp14="http://schemas.microsoft.com/office/word/2010/wordprocessingDrawing" xmlns:wp="http://schemas.openxmlformats.org/drawingml/2006/wordprocessingDrawing" xmlns:w10="urn:schemas-microsoft-com:office:word" xmlns:w="http://schemas.openxmlformats.org/wordprocessingml/2006/main" xmlns:w14="http://schemas.microsoft.com/office/word/2010/wordml" xmlns:w15="http://schemas.microsoft.com/office/word/2012/wordml" xmlns:w16cid="http://schemas.microsoft.com/office/word/2016/wordml/cid" xmlns:w16se="http://schemas.microsoft.com/office/word/2015/wordml/symex" xmlns:wpg="http://schemas.microsoft.com/office/word/2010/wordprocessingGroup" xmlns:wpi="http://schemas.microsoft.com/office/word/2010/wordprocessingInk" xmlns:wne="http://schemas.microsoft.com/office/word/2006/wordml" xmlns:wps="http://schemas.microsoft.com/office/word/2010/wordprocessingShape" mc:Ignorable="w14 w15 w16se w16cid wp14">
+<w:footnotes xmlns:wpc="http://schemas.microsoft.com/office/word/2010/wordprocessingCanvas" xmlns:cx="http://schemas.microsoft.com/office/drawing/2014/chartex" xmlns:mc="http://schemas.openxmlformats.org/markup-compatibility/2006" xmlns:o="urn:schemas-microsoft-com:office:office" xmlns:r="http://schemas.openxmlformats.org/officeDocument/2006/relationships" xmlns:m="http://schemas.openxmlformats.org/officeDocument/2006/math" xmlns:v="urn:schemas-microsoft-com:vml" xmlns:wp14="http://schemas.microsoft.com/office/word/2010/wordprocessingDrawing" xmlns:wp="http://schemas.openxmlformats.org/drawingml/2006/wordprocessingDrawing" xmlns:w10="urn:schemas-microsoft-com:office:word" xmlns:w="http://schemas.openxmlformats.org/wordprocessingml/2006/main" xmlns:w14="http://schemas.microsoft.com/office/word/2010/wordml" xmlns:w15="http://schemas.microsoft.com/office/word/2012/wordml" xmlns:w16se="http://schemas.microsoft.com/office/word/2015/wordml/symex" xmlns:wpg="http://schemas.microsoft.com/office/word/2010/wordprocessingGroup" xmlns:wpi="http://schemas.microsoft.com/office/word/2010/wordprocessingInk" xmlns:wne="http://schemas.microsoft.com/office/word/2006/wordml" xmlns:wps="http://schemas.microsoft.com/office/word/2010/wordprocessingShape" mc:Ignorable="w14 w15 w16se wp14">
   <w:footnote w:type="separator" w:id="-1">
     <w:p>
       <w:pPr>
@@ -1795,7 +1784,7 @@
 </file>
 
 <file path=word/header1.xml><?xml version="1.0" encoding="utf-8"?>
-<w:hdr xmlns:wpc="http://schemas.microsoft.com/office/word/2010/wordprocessingCanvas" xmlns:cx="http://schemas.microsoft.com/office/drawing/2014/chartex" xmlns:cx1="http://schemas.microsoft.com/office/drawing/2015/9/8/chartex" xmlns:cx2="http://schemas.microsoft.com/office/drawing/2015/10/21/chartex" xmlns:cx3="http://schemas.microsoft.com/office/drawing/2016/5/9/chartex" xmlns:cx4="http://schemas.microsoft.com/office/drawing/2016/5/10/chartex" xmlns:cx5="http://schemas.microsoft.com/office/drawing/2016/5/11/chartex" xmlns:cx6="http://schemas.microsoft.com/office/drawing/2016/5/12/chartex" xmlns:cx7="http://schemas.microsoft.com/office/drawing/2016/5/13/chartex" xmlns:cx8="http://schemas.microsoft.com/office/drawing/2016/5/14/chartex" xmlns:mc="http://schemas.openxmlformats.org/markup-compatibility/2006" xmlns:aink="http://schemas.microsoft.com/office/drawing/2016/ink" xmlns:am3d="http://schemas.microsoft.com/office/drawing/2017/model3d" xmlns:o="urn:schemas-microsoft-com:office:office" xmlns:r="http://schemas.openxmlformats.org/officeDocument/2006/relationships" xmlns:m="http://schemas.openxmlformats.org/officeDocument/2006/math" xmlns:v="urn:schemas-microsoft-com:vml" xmlns:wp14="http://schemas.microsoft.com/office/word/2010/wordprocessingDrawing" xmlns:wp="http://schemas.openxmlformats.org/drawingml/2006/wordprocessingDrawing" xmlns:w10="urn:schemas-microsoft-com:office:word" xmlns:w="http://schemas.openxmlformats.org/wordprocessingml/2006/main" xmlns:w14="http://schemas.microsoft.com/office/word/2010/wordml" xmlns:w15="http://schemas.microsoft.com/office/word/2012/wordml" xmlns:w16cid="http://schemas.microsoft.com/office/word/2016/wordml/cid" xmlns:w16se="http://schemas.microsoft.com/office/word/2015/wordml/symex" xmlns:wpg="http://schemas.microsoft.com/office/word/2010/wordprocessingGroup" xmlns:wpi="http://schemas.microsoft.com/office/word/2010/wordprocessingInk" xmlns:wne="http://schemas.microsoft.com/office/word/2006/wordml" xmlns:wps="http://schemas.microsoft.com/office/word/2010/wordprocessingShape" mc:Ignorable="w14 w15 w16se w16cid wp14">
+<w:hdr xmlns:wpc="http://schemas.microsoft.com/office/word/2010/wordprocessingCanvas" xmlns:cx="http://schemas.microsoft.com/office/drawing/2014/chartex" xmlns:mc="http://schemas.openxmlformats.org/markup-compatibility/2006" xmlns:o="urn:schemas-microsoft-com:office:office" xmlns:r="http://schemas.openxmlformats.org/officeDocument/2006/relationships" xmlns:m="http://schemas.openxmlformats.org/officeDocument/2006/math" xmlns:v="urn:schemas-microsoft-com:vml" xmlns:wp14="http://schemas.microsoft.com/office/word/2010/wordprocessingDrawing" xmlns:wp="http://schemas.openxmlformats.org/drawingml/2006/wordprocessingDrawing" xmlns:w10="urn:schemas-microsoft-com:office:word" xmlns:w="http://schemas.openxmlformats.org/wordprocessingml/2006/main" xmlns:w14="http://schemas.microsoft.com/office/word/2010/wordml" xmlns:w15="http://schemas.microsoft.com/office/word/2012/wordml" xmlns:w16se="http://schemas.microsoft.com/office/word/2015/wordml/symex" xmlns:wpg="http://schemas.microsoft.com/office/word/2010/wordprocessingGroup" xmlns:wpi="http://schemas.microsoft.com/office/word/2010/wordprocessingInk" xmlns:wne="http://schemas.microsoft.com/office/word/2006/wordml" xmlns:wps="http://schemas.microsoft.com/office/word/2010/wordprocessingShape" mc:Ignorable="w14 w15 w16se wp14">
   <w:p>
     <w:pPr>
       <w:pStyle w:val="Cabealho"/>
@@ -1840,7 +1829,7 @@
 </file>
 
 <file path=word/numbering.xml><?xml version="1.0" encoding="utf-8"?>
-<w:numbering xmlns:wpc="http://schemas.microsoft.com/office/word/2010/wordprocessingCanvas" xmlns:cx="http://schemas.microsoft.com/office/drawing/2014/chartex" xmlns:cx1="http://schemas.microsoft.com/office/drawing/2015/9/8/chartex" xmlns:cx2="http://schemas.microsoft.com/office/drawing/2015/10/21/chartex" xmlns:cx3="http://schemas.microsoft.com/office/drawing/2016/5/9/chartex" xmlns:cx4="http://schemas.microsoft.com/office/drawing/2016/5/10/chartex" xmlns:cx5="http://schemas.microsoft.com/office/drawing/2016/5/11/chartex" xmlns:cx6="http://schemas.microsoft.com/office/drawing/2016/5/12/chartex" xmlns:cx7="http://schemas.microsoft.com/office/drawing/2016/5/13/chartex" xmlns:cx8="http://schemas.microsoft.com/office/drawing/2016/5/14/chartex" xmlns:mc="http://schemas.openxmlformats.org/markup-compatibility/2006" xmlns:aink="http://schemas.microsoft.com/office/drawing/2016/ink" xmlns:am3d="http://schemas.microsoft.com/office/drawing/2017/model3d" xmlns:o="urn:schemas-microsoft-com:office:office" xmlns:r="http://schemas.openxmlformats.org/officeDocument/2006/relationships" xmlns:m="http://schemas.openxmlformats.org/officeDocument/2006/math" xmlns:v="urn:schemas-microsoft-com:vml" xmlns:wp14="http://schemas.microsoft.com/office/word/2010/wordprocessingDrawing" xmlns:wp="http://schemas.openxmlformats.org/drawingml/2006/wordprocessingDrawing" xmlns:w10="urn:schemas-microsoft-com:office:word" xmlns:w="http://schemas.openxmlformats.org/wordprocessingml/2006/main" xmlns:w14="http://schemas.microsoft.com/office/word/2010/wordml" xmlns:w15="http://schemas.microsoft.com/office/word/2012/wordml" xmlns:w16cid="http://schemas.microsoft.com/office/word/2016/wordml/cid" xmlns:w16se="http://schemas.microsoft.com/office/word/2015/wordml/symex" xmlns:wpg="http://schemas.microsoft.com/office/word/2010/wordprocessingGroup" xmlns:wpi="http://schemas.microsoft.com/office/word/2010/wordprocessingInk" xmlns:wne="http://schemas.microsoft.com/office/word/2006/wordml" xmlns:wps="http://schemas.microsoft.com/office/word/2010/wordprocessingShape" mc:Ignorable="w14 w15 w16se w16cid wp14">
+<w:numbering xmlns:wpc="http://schemas.microsoft.com/office/word/2010/wordprocessingCanvas" xmlns:cx="http://schemas.microsoft.com/office/drawing/2014/chartex" xmlns:mc="http://schemas.openxmlformats.org/markup-compatibility/2006" xmlns:o="urn:schemas-microsoft-com:office:office" xmlns:r="http://schemas.openxmlformats.org/officeDocument/2006/relationships" xmlns:m="http://schemas.openxmlformats.org/officeDocument/2006/math" xmlns:v="urn:schemas-microsoft-com:vml" xmlns:wp14="http://schemas.microsoft.com/office/word/2010/wordprocessingDrawing" xmlns:wp="http://schemas.openxmlformats.org/drawingml/2006/wordprocessingDrawing" xmlns:w10="urn:schemas-microsoft-com:office:word" xmlns:w="http://schemas.openxmlformats.org/wordprocessingml/2006/main" xmlns:w14="http://schemas.microsoft.com/office/word/2010/wordml" xmlns:w15="http://schemas.microsoft.com/office/word/2012/wordml" xmlns:w16se="http://schemas.microsoft.com/office/word/2015/wordml/symex" xmlns:wpg="http://schemas.microsoft.com/office/word/2010/wordprocessingGroup" xmlns:wpi="http://schemas.microsoft.com/office/word/2010/wordprocessingInk" xmlns:wne="http://schemas.microsoft.com/office/word/2006/wordml" xmlns:wps="http://schemas.microsoft.com/office/word/2010/wordprocessingShape" mc:Ignorable="w14 w15 w16se wp14">
   <w:abstractNum w:abstractNumId="0" w15:restartNumberingAfterBreak="0">
     <w:nsid w:val="128C2D7B"/>
     <w:multiLevelType w:val="hybridMultilevel"/>
@@ -2261,7 +2250,7 @@
 </file>
 
 <file path=word/styles.xml><?xml version="1.0" encoding="utf-8"?>
-<w:styles xmlns:mc="http://schemas.openxmlformats.org/markup-compatibility/2006" xmlns:r="http://schemas.openxmlformats.org/officeDocument/2006/relationships" xmlns:w="http://schemas.openxmlformats.org/wordprocessingml/2006/main" xmlns:w14="http://schemas.microsoft.com/office/word/2010/wordml" xmlns:w15="http://schemas.microsoft.com/office/word/2012/wordml" xmlns:w16cid="http://schemas.microsoft.com/office/word/2016/wordml/cid" xmlns:w16se="http://schemas.microsoft.com/office/word/2015/wordml/symex" mc:Ignorable="w14 w15 w16se w16cid">
+<w:styles xmlns:mc="http://schemas.openxmlformats.org/markup-compatibility/2006" xmlns:r="http://schemas.openxmlformats.org/officeDocument/2006/relationships" xmlns:w="http://schemas.openxmlformats.org/wordprocessingml/2006/main" xmlns:w14="http://schemas.microsoft.com/office/word/2010/wordml" xmlns:w15="http://schemas.microsoft.com/office/word/2012/wordml" xmlns:w16se="http://schemas.microsoft.com/office/word/2015/wordml/symex" mc:Ignorable="w14 w15 w16se">
   <w:docDefaults>
     <w:rPrDefault>
       <w:rPr>
@@ -2277,7 +2266,7 @@
       </w:pPr>
     </w:pPrDefault>
   </w:docDefaults>
-  <w:latentStyles w:defLockedState="0" w:defUIPriority="99" w:defSemiHidden="0" w:defUnhideWhenUsed="0" w:defQFormat="0" w:count="375">
+  <w:latentStyles w:defLockedState="0" w:defUIPriority="99" w:defSemiHidden="0" w:defUnhideWhenUsed="0" w:defQFormat="0" w:count="371">
     <w:lsdException w:name="Normal" w:uiPriority="0" w:qFormat="1"/>
     <w:lsdException w:name="heading 1" w:uiPriority="9" w:qFormat="1"/>
     <w:lsdException w:name="heading 2" w:semiHidden="1" w:uiPriority="9" w:unhideWhenUsed="1" w:qFormat="1"/>
@@ -2649,10 +2638,6 @@
     <w:lsdException w:name="List Table 5 Dark Accent 6" w:uiPriority="50"/>
     <w:lsdException w:name="List Table 6 Colorful Accent 6" w:uiPriority="51"/>
     <w:lsdException w:name="List Table 7 Colorful Accent 6" w:uiPriority="52"/>
-    <w:lsdException w:name="Mention" w:semiHidden="1" w:unhideWhenUsed="1"/>
-    <w:lsdException w:name="Smart Hyperlink" w:semiHidden="1" w:unhideWhenUsed="1"/>
-    <w:lsdException w:name="Hashtag" w:semiHidden="1" w:unhideWhenUsed="1"/>
-    <w:lsdException w:name="Unresolved Mention" w:semiHidden="1" w:unhideWhenUsed="1"/>
   </w:latentStyles>
   <w:style w:type="paragraph" w:default="1" w:styleId="Normal">
     <w:name w:val="Normal"/>
@@ -2773,7 +2758,7 @@
 </file>
 
 <file path=word/glossary/document.xml><?xml version="1.0" encoding="utf-8"?>
-<w:glossaryDocument xmlns:wpc="http://schemas.microsoft.com/office/word/2010/wordprocessingCanvas" xmlns:cx="http://schemas.microsoft.com/office/drawing/2014/chartex" xmlns:cx1="http://schemas.microsoft.com/office/drawing/2015/9/8/chartex" xmlns:cx2="http://schemas.microsoft.com/office/drawing/2015/10/21/chartex" xmlns:cx3="http://schemas.microsoft.com/office/drawing/2016/5/9/chartex" xmlns:cx4="http://schemas.microsoft.com/office/drawing/2016/5/10/chartex" xmlns:cx5="http://schemas.microsoft.com/office/drawing/2016/5/11/chartex" xmlns:cx6="http://schemas.microsoft.com/office/drawing/2016/5/12/chartex" xmlns:cx7="http://schemas.microsoft.com/office/drawing/2016/5/13/chartex" xmlns:cx8="http://schemas.microsoft.com/office/drawing/2016/5/14/chartex" xmlns:mc="http://schemas.openxmlformats.org/markup-compatibility/2006" xmlns:aink="http://schemas.microsoft.com/office/drawing/2016/ink" xmlns:am3d="http://schemas.microsoft.com/office/drawing/2017/model3d" xmlns:o="urn:schemas-microsoft-com:office:office" xmlns:r="http://schemas.openxmlformats.org/officeDocument/2006/relationships" xmlns:m="http://schemas.openxmlformats.org/officeDocument/2006/math" xmlns:v="urn:schemas-microsoft-com:vml" xmlns:wp14="http://schemas.microsoft.com/office/word/2010/wordprocessingDrawing" xmlns:wp="http://schemas.openxmlformats.org/drawingml/2006/wordprocessingDrawing" xmlns:w10="urn:schemas-microsoft-com:office:word" xmlns:w="http://schemas.openxmlformats.org/wordprocessingml/2006/main" xmlns:w14="http://schemas.microsoft.com/office/word/2010/wordml" xmlns:w15="http://schemas.microsoft.com/office/word/2012/wordml" xmlns:w16cid="http://schemas.microsoft.com/office/word/2016/wordml/cid" xmlns:w16se="http://schemas.microsoft.com/office/word/2015/wordml/symex" xmlns:wpg="http://schemas.microsoft.com/office/word/2010/wordprocessingGroup" xmlns:wpi="http://schemas.microsoft.com/office/word/2010/wordprocessingInk" xmlns:wne="http://schemas.microsoft.com/office/word/2006/wordml" xmlns:wps="http://schemas.microsoft.com/office/word/2010/wordprocessingShape" mc:Ignorable="w14 w15 w16se w16cid wp14">
+<w:glossaryDocument xmlns:wpc="http://schemas.microsoft.com/office/word/2010/wordprocessingCanvas" xmlns:cx="http://schemas.microsoft.com/office/drawing/2014/chartex" xmlns:mc="http://schemas.openxmlformats.org/markup-compatibility/2006" xmlns:o="urn:schemas-microsoft-com:office:office" xmlns:r="http://schemas.openxmlformats.org/officeDocument/2006/relationships" xmlns:m="http://schemas.openxmlformats.org/officeDocument/2006/math" xmlns:v="urn:schemas-microsoft-com:vml" xmlns:wp14="http://schemas.microsoft.com/office/word/2010/wordprocessingDrawing" xmlns:wp="http://schemas.openxmlformats.org/drawingml/2006/wordprocessingDrawing" xmlns:w10="urn:schemas-microsoft-com:office:word" xmlns:w="http://schemas.openxmlformats.org/wordprocessingml/2006/main" xmlns:w14="http://schemas.microsoft.com/office/word/2010/wordml" xmlns:w15="http://schemas.microsoft.com/office/word/2012/wordml" xmlns:w16se="http://schemas.microsoft.com/office/word/2015/wordml/symex" xmlns:wpg="http://schemas.microsoft.com/office/word/2010/wordprocessingGroup" xmlns:wpi="http://schemas.microsoft.com/office/word/2010/wordprocessingInk" xmlns:wne="http://schemas.microsoft.com/office/word/2006/wordml" xmlns:wps="http://schemas.microsoft.com/office/word/2010/wordprocessingShape" mc:Ignorable="w14 w15 w16se wp14">
   <w:docParts>
     <w:docPart>
       <w:docPartPr>
@@ -2806,7 +2791,7 @@
 </file>
 
 <file path=word/glossary/fontTable.xml><?xml version="1.0" encoding="utf-8"?>
-<w:fonts xmlns:mc="http://schemas.openxmlformats.org/markup-compatibility/2006" xmlns:r="http://schemas.openxmlformats.org/officeDocument/2006/relationships" xmlns:w="http://schemas.openxmlformats.org/wordprocessingml/2006/main" xmlns:w14="http://schemas.microsoft.com/office/word/2010/wordml" xmlns:w15="http://schemas.microsoft.com/office/word/2012/wordml" xmlns:w16cid="http://schemas.microsoft.com/office/word/2016/wordml/cid" xmlns:w16se="http://schemas.microsoft.com/office/word/2015/wordml/symex" mc:Ignorable="w14 w15 w16se w16cid">
+<w:fonts xmlns:mc="http://schemas.openxmlformats.org/markup-compatibility/2006" xmlns:r="http://schemas.openxmlformats.org/officeDocument/2006/relationships" xmlns:w="http://schemas.openxmlformats.org/wordprocessingml/2006/main" xmlns:w14="http://schemas.microsoft.com/office/word/2010/wordml" xmlns:w15="http://schemas.microsoft.com/office/word/2012/wordml" xmlns:w16se="http://schemas.microsoft.com/office/word/2015/wordml/symex" mc:Ignorable="w14 w15 w16se">
   <w:font w:name="Symbol">
     <w:panose1 w:val="05050102010706020507"/>
     <w:charset w:val="02"/>
@@ -2853,7 +2838,7 @@
 </file>
 
 <file path=word/glossary/settings.xml><?xml version="1.0" encoding="utf-8"?>
-<w:settings xmlns:mc="http://schemas.openxmlformats.org/markup-compatibility/2006" xmlns:o="urn:schemas-microsoft-com:office:office" xmlns:r="http://schemas.openxmlformats.org/officeDocument/2006/relationships" xmlns:m="http://schemas.openxmlformats.org/officeDocument/2006/math" xmlns:v="urn:schemas-microsoft-com:vml" xmlns:w10="urn:schemas-microsoft-com:office:word" xmlns:w="http://schemas.openxmlformats.org/wordprocessingml/2006/main" xmlns:w14="http://schemas.microsoft.com/office/word/2010/wordml" xmlns:w15="http://schemas.microsoft.com/office/word/2012/wordml" xmlns:w16cid="http://schemas.microsoft.com/office/word/2016/wordml/cid" xmlns:w16se="http://schemas.microsoft.com/office/word/2015/wordml/symex" xmlns:sl="http://schemas.openxmlformats.org/schemaLibrary/2006/main" mc:Ignorable="w14 w15 w16se w16cid">
+<w:settings xmlns:mc="http://schemas.openxmlformats.org/markup-compatibility/2006" xmlns:o="urn:schemas-microsoft-com:office:office" xmlns:r="http://schemas.openxmlformats.org/officeDocument/2006/relationships" xmlns:m="http://schemas.openxmlformats.org/officeDocument/2006/math" xmlns:v="urn:schemas-microsoft-com:vml" xmlns:w10="urn:schemas-microsoft-com:office:word" xmlns:w="http://schemas.openxmlformats.org/wordprocessingml/2006/main" xmlns:w14="http://schemas.microsoft.com/office/word/2010/wordml" xmlns:w15="http://schemas.microsoft.com/office/word/2012/wordml" xmlns:w16se="http://schemas.microsoft.com/office/word/2015/wordml/symex" xmlns:sl="http://schemas.openxmlformats.org/schemaLibrary/2006/main" mc:Ignorable="w14 w15 w16se">
   <w:view w:val="normal"/>
   <w:defaultTabStop w:val="708"/>
   <w:hyphenationZone w:val="425"/>
@@ -2865,13 +2850,13 @@
     <w:compatSetting w:name="enableOpenTypeFeatures" w:uri="http://schemas.microsoft.com/office/word" w:val="1"/>
     <w:compatSetting w:name="doNotFlipMirrorIndents" w:uri="http://schemas.microsoft.com/office/word" w:val="1"/>
     <w:compatSetting w:name="differentiateMultirowTableHeaders" w:uri="http://schemas.microsoft.com/office/word" w:val="1"/>
-    <w:compatSetting w:name="useWord2013TrackBottomHyphenation" w:uri="http://schemas.microsoft.com/office/word" w:val="1"/>
   </w:compat>
   <w:rsids>
     <w:rsidRoot w:val="00363C07"/>
     <w:rsid w:val="00183BA4"/>
     <w:rsid w:val="0023207F"/>
     <w:rsid w:val="00363C07"/>
+    <w:rsid w:val="005D2213"/>
     <w:rsid w:val="00C11D8E"/>
     <w:rsid w:val="00C43551"/>
     <w:rsid w:val="00EE1ACF"/>
@@ -2898,7 +2883,7 @@
 </file>
 
 <file path=word/glossary/styles.xml><?xml version="1.0" encoding="utf-8"?>
-<w:styles xmlns:mc="http://schemas.openxmlformats.org/markup-compatibility/2006" xmlns:r="http://schemas.openxmlformats.org/officeDocument/2006/relationships" xmlns:w="http://schemas.openxmlformats.org/wordprocessingml/2006/main" xmlns:w14="http://schemas.microsoft.com/office/word/2010/wordml" xmlns:w15="http://schemas.microsoft.com/office/word/2012/wordml" xmlns:w16cid="http://schemas.microsoft.com/office/word/2016/wordml/cid" xmlns:w16se="http://schemas.microsoft.com/office/word/2015/wordml/symex" mc:Ignorable="w14 w15 w16se w16cid">
+<w:styles xmlns:mc="http://schemas.openxmlformats.org/markup-compatibility/2006" xmlns:r="http://schemas.openxmlformats.org/officeDocument/2006/relationships" xmlns:w="http://schemas.openxmlformats.org/wordprocessingml/2006/main" xmlns:w14="http://schemas.microsoft.com/office/word/2010/wordml" xmlns:w15="http://schemas.microsoft.com/office/word/2012/wordml" xmlns:w16se="http://schemas.microsoft.com/office/word/2015/wordml/symex" mc:Ignorable="w14 w15 w16se">
   <w:docDefaults>
     <w:rPrDefault>
       <w:rPr>
@@ -2914,7 +2899,7 @@
       </w:pPr>
     </w:pPrDefault>
   </w:docDefaults>
-  <w:latentStyles w:defLockedState="0" w:defUIPriority="99" w:defSemiHidden="0" w:defUnhideWhenUsed="0" w:defQFormat="0" w:count="375">
+  <w:latentStyles w:defLockedState="0" w:defUIPriority="99" w:defSemiHidden="0" w:defUnhideWhenUsed="0" w:defQFormat="0" w:count="371">
     <w:lsdException w:name="Normal" w:uiPriority="0" w:qFormat="1"/>
     <w:lsdException w:name="heading 1" w:uiPriority="9" w:qFormat="1"/>
     <w:lsdException w:name="heading 2" w:semiHidden="1" w:uiPriority="9" w:unhideWhenUsed="1" w:qFormat="1"/>
@@ -3286,10 +3271,6 @@
     <w:lsdException w:name="List Table 5 Dark Accent 6" w:uiPriority="50"/>
     <w:lsdException w:name="List Table 6 Colorful Accent 6" w:uiPriority="51"/>
     <w:lsdException w:name="List Table 7 Colorful Accent 6" w:uiPriority="52"/>
-    <w:lsdException w:name="Mention" w:semiHidden="1" w:unhideWhenUsed="1"/>
-    <w:lsdException w:name="Smart Hyperlink" w:semiHidden="1" w:unhideWhenUsed="1"/>
-    <w:lsdException w:name="Hashtag" w:semiHidden="1" w:unhideWhenUsed="1"/>
-    <w:lsdException w:name="Unresolved Mention" w:semiHidden="1" w:unhideWhenUsed="1"/>
   </w:latentStyles>
   <w:style w:type="paragraph" w:default="1" w:styleId="Normal">
     <w:name w:val="Normal"/>
@@ -3342,7 +3323,7 @@
 </file>
 
 <file path=word/glossary/webSettings.xml><?xml version="1.0" encoding="utf-8"?>
-<w:webSettings xmlns:mc="http://schemas.openxmlformats.org/markup-compatibility/2006" xmlns:r="http://schemas.openxmlformats.org/officeDocument/2006/relationships" xmlns:w="http://schemas.openxmlformats.org/wordprocessingml/2006/main" xmlns:w14="http://schemas.microsoft.com/office/word/2010/wordml" xmlns:w15="http://schemas.microsoft.com/office/word/2012/wordml" xmlns:w16cid="http://schemas.microsoft.com/office/word/2016/wordml/cid" xmlns:w16se="http://schemas.microsoft.com/office/word/2015/wordml/symex" mc:Ignorable="w14 w15 w16se w16cid">
+<w:webSettings xmlns:mc="http://schemas.openxmlformats.org/markup-compatibility/2006" xmlns:r="http://schemas.openxmlformats.org/officeDocument/2006/relationships" xmlns:w="http://schemas.openxmlformats.org/wordprocessingml/2006/main" xmlns:w14="http://schemas.microsoft.com/office/word/2010/wordml" xmlns:w15="http://schemas.microsoft.com/office/word/2012/wordml" xmlns:w16se="http://schemas.microsoft.com/office/word/2015/wordml/symex" mc:Ignorable="w14 w15 w16se">
   <w:optimizeForBrowser/>
   <w:allowPNG/>
 </w:webSettings>
@@ -3614,7 +3595,7 @@
 </file>
 
 <file path=customXml/itemProps1.xml><?xml version="1.0" encoding="utf-8"?>
-<ds:datastoreItem xmlns:ds="http://schemas.openxmlformats.org/officeDocument/2006/customXml" ds:itemID="{8360E83C-0384-4DD6-BFAB-2BBD9D668C05}">
+<ds:datastoreItem xmlns:ds="http://schemas.openxmlformats.org/officeDocument/2006/customXml" ds:itemID="{7931C3A2-F405-4C7E-8D7C-E7B117148F8D}">
   <ds:schemaRefs>
     <ds:schemaRef ds:uri="http://schemas.openxmlformats.org/officeDocument/2006/bibliography"/>
   </ds:schemaRefs>

</xml_diff>